<commit_message>
Continuation de la mise à jour de la documentation
</commit_message>
<xml_diff>
--- a/Travail/Rendu 1/Sketchs.docx
+++ b/Travail/Rendu 1/Sketchs.docx
@@ -155,99 +155,13 @@
         <w:rPr>
           <w:u w:val="single"/>
         </w:rPr>
-        <w:t>Personnages d’une série de jeux vidéo</w:t>
-      </w:r>
-      <w:r>
-        <w:rPr>
-          <w:u w:val="single"/>
-        </w:rPr>
-        <w:t> :</w:t>
-      </w:r>
-    </w:p>
-    <w:p>
-      <w:pPr>
-        <w:jc w:val="both"/>
-      </w:pPr>
-      <w:r>
-        <w:rPr>
-          <w:noProof/>
-        </w:rPr>
-        <w:drawing>
-          <wp:inline distT="0" distB="0" distL="0" distR="0" wp14:anchorId="1434272C" wp14:editId="102E1C55">
-            <wp:extent cx="4286250" cy="3810000"/>
-            <wp:effectExtent l="0" t="0" r="0" b="0"/>
-            <wp:docPr id="10" name="Image 10"/>
-            <wp:cNvGraphicFramePr>
-              <a:graphicFrameLocks xmlns:a="http://schemas.openxmlformats.org/drawingml/2006/main" noChangeAspect="1"/>
-            </wp:cNvGraphicFramePr>
-            <a:graphic xmlns:a="http://schemas.openxmlformats.org/drawingml/2006/main">
-              <a:graphicData uri="http://schemas.openxmlformats.org/drawingml/2006/picture">
-                <pic:pic xmlns:pic="http://schemas.openxmlformats.org/drawingml/2006/picture">
-                  <pic:nvPicPr>
-                    <pic:cNvPr id="0" name="Picture 2"/>
-                    <pic:cNvPicPr>
-                      <a:picLocks noChangeAspect="1" noChangeArrowheads="1"/>
-                    </pic:cNvPicPr>
-                  </pic:nvPicPr>
-                  <pic:blipFill>
-                    <a:blip r:embed="rId7">
-                      <a:extLst>
-                        <a:ext uri="{28A0092B-C50C-407E-A947-70E740481C1C}">
-                          <a14:useLocalDpi xmlns:a14="http://schemas.microsoft.com/office/drawing/2010/main" val="0"/>
-                        </a:ext>
-                      </a:extLst>
-                    </a:blip>
-                    <a:srcRect/>
-                    <a:stretch>
-                      <a:fillRect/>
-                    </a:stretch>
-                  </pic:blipFill>
-                  <pic:spPr bwMode="auto">
-                    <a:xfrm>
-                      <a:off x="0" y="0"/>
-                      <a:ext cx="4286250" cy="3810000"/>
-                    </a:xfrm>
-                    <a:prstGeom prst="rect">
-                      <a:avLst/>
-                    </a:prstGeom>
-                    <a:noFill/>
-                    <a:ln>
-                      <a:noFill/>
-                    </a:ln>
-                  </pic:spPr>
-                </pic:pic>
-              </a:graphicData>
-            </a:graphic>
-          </wp:inline>
-        </w:drawing>
-      </w:r>
-    </w:p>
-    <w:p>
-      <w:pPr>
-        <w:jc w:val="both"/>
-      </w:pPr>
-      <w:r>
-        <w:t>Ce Wireframe représente la vue listant tous les personnages d’une série de jeux vidéo. Elle apparaît après avoir choisi une série depuis la page d’accueil (voir storyboard). Le texte « Série de jeux » en titre de fenêtre et au-dessus de la mosaïque est remplacé par le nom de la série.</w:t>
-      </w:r>
-    </w:p>
-    <w:p>
-      <w:r>
-        <w:br w:type="page"/>
-      </w:r>
-    </w:p>
-    <w:p/>
-    <w:p>
-      <w:pPr>
-        <w:jc w:val="both"/>
-        <w:rPr>
-          <w:u w:val="single"/>
-        </w:rPr>
-      </w:pPr>
-      <w:r>
-        <w:rPr>
-          <w:u w:val="single"/>
-        </w:rPr>
-        <w:t>Détail d’un personnage</w:t>
+        <w:t>D</w:t>
+      </w:r>
+      <w:r>
+        <w:rPr>
+          <w:u w:val="single"/>
+        </w:rPr>
+        <w:t>étail d’un personnage</w:t>
       </w:r>
       <w:r>
         <w:rPr>
@@ -282,7 +196,7 @@
                     </pic:cNvPicPr>
                   </pic:nvPicPr>
                   <pic:blipFill>
-                    <a:blip r:embed="rId8">
+                    <a:blip r:embed="rId7">
                       <a:extLst>
                         <a:ext uri="{28A0092B-C50C-407E-A947-70E740481C1C}">
                           <a14:useLocalDpi xmlns:a14="http://schemas.microsoft.com/office/drawing/2010/main" val="0"/>
@@ -317,6 +231,9 @@
     <w:p>
       <w:pPr>
         <w:jc w:val="both"/>
+        <w:rPr>
+          <w:u w:val="single"/>
+        </w:rPr>
       </w:pPr>
       <w:r>
         <w:t>Sur cette page on découvre les informations qui composent un personnage (Nom, citation, Jeux vidéo, thème musical, relations, descriptions). On peut ici modifier le personnage, l’exporter dans un fichier, l’ajouter à une liste, ou encore le supprimer. Sur la gauche de la fenêtre</w:t>
@@ -336,6 +253,14 @@
       <w:r>
         <w:t>.</w:t>
       </w:r>
+      <w:r>
+        <w:t xml:space="preserve"> Si l’utilisateur a cliqué sur un personnage, tous les personnages enregistrés seront affichés. Si l’utilisateur a cliqué sur une série de jeux vidéo, seuls les personnages appartenant à cette série seront affichés. S’il a cliqué sur un groupe, seuls les personnages faisant partie de ce groupe seront affichés.</w:t>
+      </w:r>
+    </w:p>
+    <w:p>
+      <w:pPr>
+        <w:jc w:val="both"/>
+      </w:pPr>
     </w:p>
     <w:p>
       <w:r>
@@ -354,7 +279,7 @@
           <w:u w:val="single"/>
         </w:rPr>
         <w:lastRenderedPageBreak/>
-        <w:t>Détail d’une liste</w:t>
+        <w:t>Saisie des jeux vidéo dans lesquels le personnage apparaît</w:t>
       </w:r>
       <w:r>
         <w:rPr>
@@ -372,10 +297,10 @@
           <w:noProof/>
         </w:rPr>
         <w:drawing>
-          <wp:inline distT="0" distB="0" distL="0" distR="0" wp14:anchorId="07718A05" wp14:editId="29C8845C">
-            <wp:extent cx="4286250" cy="3810000"/>
-            <wp:effectExtent l="0" t="0" r="0" b="0"/>
-            <wp:docPr id="2" name="Image 2"/>
+          <wp:inline distT="0" distB="0" distL="0" distR="0" wp14:anchorId="3AE8D40E" wp14:editId="3DF45EAA">
+            <wp:extent cx="4287073" cy="3305810"/>
+            <wp:effectExtent l="0" t="0" r="0" b="8890"/>
+            <wp:docPr id="1" name="Image 1"/>
             <wp:cNvGraphicFramePr>
               <a:graphicFrameLocks xmlns:a="http://schemas.openxmlformats.org/drawingml/2006/main" noChangeAspect="1"/>
             </wp:cNvGraphicFramePr>
@@ -383,105 +308,19 @@
               <a:graphicData uri="http://schemas.openxmlformats.org/drawingml/2006/picture">
                 <pic:pic xmlns:pic="http://schemas.openxmlformats.org/drawingml/2006/picture">
                   <pic:nvPicPr>
-                    <pic:cNvPr id="1" name=""/>
-                    <pic:cNvPicPr/>
-                  </pic:nvPicPr>
-                  <pic:blipFill>
-                    <a:blip r:embed="rId9"/>
-                    <a:stretch>
-                      <a:fillRect/>
-                    </a:stretch>
-                  </pic:blipFill>
-                  <pic:spPr>
-                    <a:xfrm>
-                      <a:off x="0" y="0"/>
-                      <a:ext cx="4286250" cy="3810000"/>
-                    </a:xfrm>
-                    <a:prstGeom prst="rect">
-                      <a:avLst/>
-                    </a:prstGeom>
-                  </pic:spPr>
-                </pic:pic>
-              </a:graphicData>
-            </a:graphic>
-          </wp:inline>
-        </w:drawing>
-      </w:r>
-    </w:p>
-    <w:p>
-      <w:pPr>
-        <w:jc w:val="both"/>
-      </w:pPr>
-      <w:r>
-        <w:t xml:space="preserve">Cette page permet de </w:t>
-      </w:r>
-      <w:r>
-        <w:t>visualiser le contenu d’une liste, c’est-à-dire de voir les personnages qui ont été ajoutés à cette dernière. Le détail des personnages qui composent la liste est don</w:t>
-      </w:r>
-      <w:r>
-        <w:t>c</w:t>
-      </w:r>
-      <w:r>
-        <w:t xml:space="preserve"> accessible depuis ici.</w:t>
-      </w:r>
-      <w:r>
-        <w:t xml:space="preserve"> On peut aussi rechercher un personnage dans la liste.</w:t>
-      </w:r>
-    </w:p>
-    <w:p>
-      <w:r>
-        <w:br w:type="page"/>
-      </w:r>
-    </w:p>
-    <w:p>
-      <w:pPr>
-        <w:jc w:val="both"/>
-        <w:rPr>
-          <w:u w:val="single"/>
-        </w:rPr>
-      </w:pPr>
-      <w:r>
-        <w:rPr>
-          <w:u w:val="single"/>
-        </w:rPr>
-        <w:lastRenderedPageBreak/>
-        <w:t>Enregistrement d’un nouveau personnage :</w:t>
-      </w:r>
-    </w:p>
-    <w:p>
-      <w:pPr>
-        <w:jc w:val="both"/>
-      </w:pPr>
-      <w:r>
-        <w:rPr>
-          <w:noProof/>
-        </w:rPr>
-        <w:drawing>
-          <wp:inline distT="0" distB="0" distL="0" distR="0" wp14:anchorId="668124E7" wp14:editId="2C4B6347">
-            <wp:extent cx="5760720" cy="5062733"/>
-            <wp:effectExtent l="0" t="0" r="0" b="5080"/>
-            <wp:docPr id="5" name="Image 5"/>
-            <wp:cNvGraphicFramePr>
-              <a:graphicFrameLocks xmlns:a="http://schemas.openxmlformats.org/drawingml/2006/main" noChangeAspect="1"/>
-            </wp:cNvGraphicFramePr>
-            <a:graphic xmlns:a="http://schemas.openxmlformats.org/drawingml/2006/main">
-              <a:graphicData uri="http://schemas.openxmlformats.org/drawingml/2006/picture">
-                <pic:pic xmlns:pic="http://schemas.openxmlformats.org/drawingml/2006/picture">
-                  <pic:nvPicPr>
-                    <pic:cNvPr id="0" name="Picture 9"/>
+                    <pic:cNvPr id="1" name="Image 1"/>
                     <pic:cNvPicPr>
                       <a:picLocks noChangeAspect="1" noChangeArrowheads="1"/>
                     </pic:cNvPicPr>
                   </pic:nvPicPr>
                   <pic:blipFill>
-                    <a:blip r:embed="rId10">
+                    <a:blip r:embed="rId8">
                       <a:extLst>
                         <a:ext uri="{28A0092B-C50C-407E-A947-70E740481C1C}">
                           <a14:useLocalDpi xmlns:a14="http://schemas.microsoft.com/office/drawing/2010/main" val="0"/>
                         </a:ext>
                       </a:extLst>
                     </a:blip>
-                    <a:srcRect/>
                     <a:stretch>
                       <a:fillRect/>
                     </a:stretch>
@@ -489,7 +328,7 @@
                   <pic:spPr bwMode="auto">
                     <a:xfrm>
                       <a:off x="0" y="0"/>
-                      <a:ext cx="5760720" cy="5062733"/>
+                      <a:ext cx="4287073" cy="3305810"/>
                     </a:xfrm>
                     <a:prstGeom prst="rect">
                       <a:avLst/>
@@ -510,39 +349,30 @@
       <w:pPr>
         <w:jc w:val="both"/>
       </w:pPr>
-    </w:p>
-    <w:p>
-      <w:pPr>
-        <w:jc w:val="both"/>
-      </w:pPr>
-      <w:r>
-        <w:t>Cette fenêtre permet de créer un nouveau personnage et donc de renseigner les différents champs qui le composent (Nom, citation, Jeux vidéo, thème musical, relations, descriptions).</w:t>
-      </w:r>
-    </w:p>
-    <w:p>
-      <w:r>
-        <w:br w:type="page"/>
-      </w:r>
-    </w:p>
-    <w:p>
-      <w:pPr>
-        <w:jc w:val="both"/>
-        <w:rPr>
-          <w:u w:val="single"/>
-        </w:rPr>
-      </w:pPr>
-      <w:r>
-        <w:rPr>
-          <w:u w:val="single"/>
-        </w:rPr>
-        <w:lastRenderedPageBreak/>
-        <w:t>Saisie des jeux vidéo dans lesquels le personnage apparaît</w:t>
-      </w:r>
-      <w:r>
-        <w:rPr>
-          <w:u w:val="single"/>
-        </w:rPr>
-        <w:t> :</w:t>
+      <w:r>
+        <w:t xml:space="preserve">Cette fenêtre permet de saisir les jeux vidéo </w:t>
+      </w:r>
+      <w:r>
+        <w:t>dans lesquels le personnage apparaît. L’utilisateur ajoute un jeu grâce à une boîte de dialogue ouverte avec le bouton « Ajouter un jeu… », et supprime un jeu en le sélectionnant et en cliquant sur « Supprimer un jeu… ».</w:t>
+      </w:r>
+    </w:p>
+    <w:p>
+      <w:pPr>
+        <w:jc w:val="both"/>
+      </w:pPr>
+    </w:p>
+    <w:p>
+      <w:pPr>
+        <w:jc w:val="both"/>
+        <w:rPr>
+          <w:u w:val="single"/>
+        </w:rPr>
+      </w:pPr>
+      <w:r>
+        <w:rPr>
+          <w:u w:val="single"/>
+        </w:rPr>
+        <w:t>Saisie du thème musical d’un personnage :</w:t>
       </w:r>
     </w:p>
     <w:p>
@@ -554,10 +384,10 @@
           <w:noProof/>
         </w:rPr>
         <w:drawing>
-          <wp:inline distT="0" distB="0" distL="0" distR="0" wp14:anchorId="3AE8D40E" wp14:editId="40FBEFC2">
-            <wp:extent cx="4290695" cy="3305810"/>
-            <wp:effectExtent l="0" t="0" r="0" b="8890"/>
-            <wp:docPr id="1" name="Image 1"/>
+          <wp:inline distT="0" distB="0" distL="0" distR="0" wp14:anchorId="3E03E20C" wp14:editId="57933045">
+            <wp:extent cx="5753457" cy="2409825"/>
+            <wp:effectExtent l="0" t="0" r="0" b="0"/>
+            <wp:docPr id="3" name="Image 3"/>
             <wp:cNvGraphicFramePr>
               <a:graphicFrameLocks xmlns:a="http://schemas.openxmlformats.org/drawingml/2006/main" noChangeAspect="1"/>
             </wp:cNvGraphicFramePr>
@@ -565,20 +395,19 @@
               <a:graphicData uri="http://schemas.openxmlformats.org/drawingml/2006/picture">
                 <pic:pic xmlns:pic="http://schemas.openxmlformats.org/drawingml/2006/picture">
                   <pic:nvPicPr>
-                    <pic:cNvPr id="0" name="Picture 1"/>
+                    <pic:cNvPr id="3" name="Image 3"/>
                     <pic:cNvPicPr>
                       <a:picLocks noChangeAspect="1" noChangeArrowheads="1"/>
                     </pic:cNvPicPr>
                   </pic:nvPicPr>
                   <pic:blipFill>
-                    <a:blip r:embed="rId11">
+                    <a:blip r:embed="rId9">
                       <a:extLst>
                         <a:ext uri="{28A0092B-C50C-407E-A947-70E740481C1C}">
                           <a14:useLocalDpi xmlns:a14="http://schemas.microsoft.com/office/drawing/2010/main" val="0"/>
                         </a:ext>
                       </a:extLst>
                     </a:blip>
-                    <a:srcRect/>
                     <a:stretch>
                       <a:fillRect/>
                     </a:stretch>
@@ -586,7 +415,7 @@
                   <pic:spPr bwMode="auto">
                     <a:xfrm>
                       <a:off x="0" y="0"/>
-                      <a:ext cx="4290695" cy="3305810"/>
+                      <a:ext cx="5753457" cy="2409825"/>
                     </a:xfrm>
                     <a:prstGeom prst="rect">
                       <a:avLst/>
@@ -608,92 +437,10 @@
         <w:jc w:val="both"/>
       </w:pPr>
       <w:r>
-        <w:t>Cette fenêtre permet de saisir les jeux vidéo (et la série de jeux vidéo) dans lesquels le personnage en cours de création ou de modification apparaît. L’utilisateur peut en ajouter autant qu’il le veut et en supprimer, grâce aux boutons + et -.</w:t>
-      </w:r>
-    </w:p>
-    <w:p>
-      <w:pPr>
-        <w:jc w:val="both"/>
-      </w:pPr>
-    </w:p>
-    <w:p>
-      <w:pPr>
-        <w:jc w:val="both"/>
-        <w:rPr>
-          <w:u w:val="single"/>
-        </w:rPr>
-      </w:pPr>
-      <w:r>
-        <w:rPr>
-          <w:u w:val="single"/>
-        </w:rPr>
-        <w:t>Saisie du thème musical d’un personnage :</w:t>
-      </w:r>
-    </w:p>
-    <w:p>
-      <w:pPr>
-        <w:jc w:val="both"/>
-      </w:pPr>
-      <w:r>
-        <w:rPr>
-          <w:noProof/>
-        </w:rPr>
-        <w:drawing>
-          <wp:inline distT="0" distB="0" distL="0" distR="0" wp14:anchorId="3E03E20C" wp14:editId="241BEFD3">
-            <wp:extent cx="5762625" cy="2409825"/>
-            <wp:effectExtent l="0" t="0" r="9525" b="9525"/>
-            <wp:docPr id="3" name="Image 3"/>
-            <wp:cNvGraphicFramePr>
-              <a:graphicFrameLocks xmlns:a="http://schemas.openxmlformats.org/drawingml/2006/main" noChangeAspect="1"/>
-            </wp:cNvGraphicFramePr>
-            <a:graphic xmlns:a="http://schemas.openxmlformats.org/drawingml/2006/main">
-              <a:graphicData uri="http://schemas.openxmlformats.org/drawingml/2006/picture">
-                <pic:pic xmlns:pic="http://schemas.openxmlformats.org/drawingml/2006/picture">
-                  <pic:nvPicPr>
-                    <pic:cNvPr id="0" name="Picture 2"/>
-                    <pic:cNvPicPr>
-                      <a:picLocks noChangeAspect="1" noChangeArrowheads="1"/>
-                    </pic:cNvPicPr>
-                  </pic:nvPicPr>
-                  <pic:blipFill>
-                    <a:blip r:embed="rId12">
-                      <a:extLst>
-                        <a:ext uri="{28A0092B-C50C-407E-A947-70E740481C1C}">
-                          <a14:useLocalDpi xmlns:a14="http://schemas.microsoft.com/office/drawing/2010/main" val="0"/>
-                        </a:ext>
-                      </a:extLst>
-                    </a:blip>
-                    <a:srcRect/>
-                    <a:stretch>
-                      <a:fillRect/>
-                    </a:stretch>
-                  </pic:blipFill>
-                  <pic:spPr bwMode="auto">
-                    <a:xfrm>
-                      <a:off x="0" y="0"/>
-                      <a:ext cx="5762625" cy="2409825"/>
-                    </a:xfrm>
-                    <a:prstGeom prst="rect">
-                      <a:avLst/>
-                    </a:prstGeom>
-                    <a:noFill/>
-                    <a:ln>
-                      <a:noFill/>
-                    </a:ln>
-                  </pic:spPr>
-                </pic:pic>
-              </a:graphicData>
-            </a:graphic>
-          </wp:inline>
-        </w:drawing>
-      </w:r>
-    </w:p>
-    <w:p>
-      <w:pPr>
-        <w:jc w:val="both"/>
-      </w:pPr>
-      <w:r>
-        <w:t>Cette fenêtre permet de saisir le thème musical du personnage en cours de création ou de modification. Si le thème est une musique unique, l’utilisateur peut mettre le titre en question et éventuellement un lien (wireframe de gauche). S’il s’agit d’un leitmotiv revenant dans plusieurs titres, l’utilisateur peut renseigner les différents titres avec éventuellement un lien pour chaque titre (wireframe de droite).</w:t>
+        <w:t>Cette fenêtre permet de saisir le thème musical du personnage en cours de création ou de modification. Si le thème est une musique unique, l’utilisateur peut mettre le titre en question et éventuellement un lien (wireframe de gauche). S’il s’agit d’un leitmotiv revenant dans plusieurs titres, l’utilisateur peut renseigner les différents titres avec éventuellement un lien pour chaque titre (wireframe de droite)</w:t>
+      </w:r>
+      <w:r>
+        <w:t>, d’une manière similaire aux jeux vidéo.</w:t>
       </w:r>
     </w:p>
     <w:p>
@@ -725,7 +472,7 @@
           <w:noProof/>
         </w:rPr>
         <w:drawing>
-          <wp:inline distT="0" distB="0" distL="0" distR="0" wp14:anchorId="2FB28546" wp14:editId="43C456CA">
+          <wp:inline distT="0" distB="0" distL="0" distR="0" wp14:anchorId="2FB28546" wp14:editId="4B2B30C9">
             <wp:extent cx="4791075" cy="4219575"/>
             <wp:effectExtent l="0" t="0" r="9525" b="9525"/>
             <wp:docPr id="4" name="Image 4"/>
@@ -736,20 +483,19 @@
               <a:graphicData uri="http://schemas.openxmlformats.org/drawingml/2006/picture">
                 <pic:pic xmlns:pic="http://schemas.openxmlformats.org/drawingml/2006/picture">
                   <pic:nvPicPr>
-                    <pic:cNvPr id="0" name="Picture 3"/>
+                    <pic:cNvPr id="4" name="Image 4"/>
                     <pic:cNvPicPr>
                       <a:picLocks noChangeAspect="1" noChangeArrowheads="1"/>
                     </pic:cNvPicPr>
                   </pic:nvPicPr>
                   <pic:blipFill>
-                    <a:blip r:embed="rId13">
+                    <a:blip r:embed="rId10">
                       <a:extLst>
                         <a:ext uri="{28A0092B-C50C-407E-A947-70E740481C1C}">
                           <a14:useLocalDpi xmlns:a14="http://schemas.microsoft.com/office/drawing/2010/main" val="0"/>
                         </a:ext>
                       </a:extLst>
                     </a:blip>
-                    <a:srcRect/>
                     <a:stretch>
                       <a:fillRect/>
                     </a:stretch>
@@ -782,10 +528,13 @@
         <w:t xml:space="preserve">L’utilisateur peut renseigner ici les relations entre le personnage en cours d’enregistrement ou de modification et les autres. Il peut choisir un personnage pour lequel </w:t>
       </w:r>
       <w:r>
-        <w:t>il existe déjà une fiche, ou non. Il peut renseigner le type de relation (parent, ami, ennemi, etc.). L’utilisateur peut renseigner autant de relations qu’il le veut et en retirer grâce aux boutons + et -.</w:t>
-      </w:r>
-      <w:r>
-        <w:t xml:space="preserve"> </w:t>
+        <w:t xml:space="preserve">il existe déjà une fiche, ou non. Il peut renseigner le type de relation (parent, ami, ennemi, etc.). </w:t>
+      </w:r>
+      <w:r>
+        <w:t xml:space="preserve">L’ajout et la suppression d’une relation fonctionne comme </w:t>
+      </w:r>
+      <w:r>
+        <w:t>l’ajout et la suppression d’un jeu vidéo.</w:t>
       </w:r>
     </w:p>
     <w:p>
@@ -817,9 +566,9 @@
           <w:noProof/>
         </w:rPr>
         <w:drawing>
-          <wp:inline distT="0" distB="0" distL="0" distR="0" wp14:anchorId="43804E45" wp14:editId="0F51BC75">
-            <wp:extent cx="5760720" cy="4811457"/>
-            <wp:effectExtent l="0" t="0" r="0" b="8255"/>
+          <wp:inline distT="0" distB="0" distL="0" distR="0" wp14:anchorId="43804E45" wp14:editId="4A00B9BD">
+            <wp:extent cx="5760720" cy="4522956"/>
+            <wp:effectExtent l="0" t="0" r="0" b="0"/>
             <wp:docPr id="8" name="Image 8"/>
             <wp:cNvGraphicFramePr>
               <a:graphicFrameLocks xmlns:a="http://schemas.openxmlformats.org/drawingml/2006/main" noChangeAspect="1"/>
@@ -828,13 +577,13 @@
               <a:graphicData uri="http://schemas.openxmlformats.org/drawingml/2006/picture">
                 <pic:pic xmlns:pic="http://schemas.openxmlformats.org/drawingml/2006/picture">
                   <pic:nvPicPr>
-                    <pic:cNvPr id="0" name="Picture 5"/>
+                    <pic:cNvPr id="8" name="Image 8"/>
                     <pic:cNvPicPr>
                       <a:picLocks noChangeAspect="1" noChangeArrowheads="1"/>
                     </pic:cNvPicPr>
                   </pic:nvPicPr>
                   <pic:blipFill>
-                    <a:blip r:embed="rId14">
+                    <a:blip r:embed="rId11">
                       <a:extLst>
                         <a:ext uri="{28A0092B-C50C-407E-A947-70E740481C1C}">
                           <a14:useLocalDpi xmlns:a14="http://schemas.microsoft.com/office/drawing/2010/main" val="0"/>
@@ -848,7 +597,7 @@
                   <pic:spPr bwMode="auto">
                     <a:xfrm>
                       <a:off x="0" y="0"/>
-                      <a:ext cx="5760720" cy="4811457"/>
+                      <a:ext cx="5760720" cy="4522956"/>
                     </a:xfrm>
                     <a:prstGeom prst="rect">
                       <a:avLst/>
@@ -1067,6 +816,7 @@
     <w:lsdException w:name="HTML Sample" w:semiHidden="1" w:unhideWhenUsed="1"/>
     <w:lsdException w:name="HTML Typewriter" w:semiHidden="1" w:unhideWhenUsed="1"/>
     <w:lsdException w:name="HTML Variable" w:semiHidden="1" w:unhideWhenUsed="1"/>
+    <w:lsdException w:name="Normal Table" w:semiHidden="1" w:unhideWhenUsed="1"/>
     <w:lsdException w:name="annotation subject" w:semiHidden="1" w:unhideWhenUsed="1"/>
     <w:lsdException w:name="No List" w:semiHidden="1" w:unhideWhenUsed="1"/>
     <w:lsdException w:name="Outline List 1" w:semiHidden="1" w:unhideWhenUsed="1"/>
@@ -1113,8 +863,10 @@
     <w:lsdException w:name="Table Subtle 2" w:semiHidden="1" w:unhideWhenUsed="1"/>
     <w:lsdException w:name="Table Web 1" w:semiHidden="1" w:unhideWhenUsed="1"/>
     <w:lsdException w:name="Table Web 2" w:semiHidden="1" w:unhideWhenUsed="1"/>
+    <w:lsdException w:name="Table Web 3" w:semiHidden="1" w:unhideWhenUsed="1"/>
     <w:lsdException w:name="Balloon Text" w:semiHidden="1" w:unhideWhenUsed="1"/>
     <w:lsdException w:name="Table Grid" w:uiPriority="39"/>
+    <w:lsdException w:name="Table Theme" w:semiHidden="1" w:unhideWhenUsed="1"/>
     <w:lsdException w:name="Placeholder Text" w:semiHidden="1"/>
     <w:lsdException w:name="No Spacing" w:uiPriority="1" w:qFormat="1"/>
     <w:lsdException w:name="Light Shading" w:uiPriority="60"/>

</xml_diff>